<commit_message>
Hamcrest Matcher and Annotations with Mockito
</commit_message>
<xml_diff>
--- a/Junit.docx
+++ b/Junit.docx
@@ -175,23 +175,7 @@
             <w:rStyle w:val="Hyperlink"/>
             <w:color w:val="2F5496" w:themeColor="accent1" w:themeShade="BF"/>
           </w:rPr>
-          <w:t>GitHub - in28minutes/</w:t>
-        </w:r>
-        <w:proofErr w:type="spellStart"/>
-        <w:r>
-          <w:rPr>
-            <w:rStyle w:val="Hyperlink"/>
-            <w:color w:val="2F5496" w:themeColor="accent1" w:themeShade="BF"/>
-          </w:rPr>
-          <w:t>MockitoTutorialForBeginners</w:t>
-        </w:r>
-        <w:proofErr w:type="spellEnd"/>
-        <w:r>
-          <w:rPr>
-            <w:rStyle w:val="Hyperlink"/>
-            <w:color w:val="2F5496" w:themeColor="accent1" w:themeShade="BF"/>
-          </w:rPr>
-          <w:t>: Mockito Tutorial for Beginners</w:t>
+          <w:t>GitHub - in28minutes/MockitoTutorialForBeginners: Mockito Tutorial for Beginners</w:t>
         </w:r>
       </w:hyperlink>
     </w:p>
@@ -445,29 +429,7 @@
           <w:szCs w:val="24"/>
           <w:lang w:val="en-US"/>
         </w:rPr>
-        <w:t xml:space="preserve"> So, we used method as </w:t>
-      </w:r>
-      <w:proofErr w:type="spellStart"/>
-      <w:r>
-        <w:rPr>
-          <w:rFonts w:ascii="Times New Roman" w:hAnsi="Times New Roman" w:cs="Times New Roman"/>
-          <w:color w:val="000000" w:themeColor="text1"/>
-          <w:sz w:val="24"/>
-          <w:szCs w:val="24"/>
-          <w:lang w:val="en-US"/>
-        </w:rPr>
-        <w:t>test_methodName</w:t>
-      </w:r>
-      <w:proofErr w:type="spellEnd"/>
-      <w:r>
-        <w:rPr>
-          <w:rFonts w:ascii="Times New Roman" w:hAnsi="Times New Roman" w:cs="Times New Roman"/>
-          <w:color w:val="000000" w:themeColor="text1"/>
-          <w:sz w:val="24"/>
-          <w:szCs w:val="24"/>
-          <w:lang w:val="en-US"/>
-        </w:rPr>
-        <w:t>.</w:t>
+        <w:t xml:space="preserve"> So, we used method as test_methodName.</w:t>
       </w:r>
     </w:p>
     <w:p>
@@ -495,29 +457,7 @@
           <w:szCs w:val="24"/>
           <w:lang w:val="en-US"/>
         </w:rPr>
-        <w:t xml:space="preserve">The name of test class should be </w:t>
-      </w:r>
-      <w:proofErr w:type="spellStart"/>
-      <w:r>
-        <w:rPr>
-          <w:rFonts w:ascii="Times New Roman" w:hAnsi="Times New Roman" w:cs="Times New Roman"/>
-          <w:color w:val="000000" w:themeColor="text1"/>
-          <w:sz w:val="24"/>
-          <w:szCs w:val="24"/>
-          <w:lang w:val="en-US"/>
-        </w:rPr>
-        <w:t>SourceClassNameTest</w:t>
-      </w:r>
-      <w:proofErr w:type="spellEnd"/>
-      <w:r>
-        <w:rPr>
-          <w:rFonts w:ascii="Times New Roman" w:hAnsi="Times New Roman" w:cs="Times New Roman"/>
-          <w:color w:val="000000" w:themeColor="text1"/>
-          <w:sz w:val="24"/>
-          <w:szCs w:val="24"/>
-          <w:lang w:val="en-US"/>
-        </w:rPr>
-        <w:t>.</w:t>
+        <w:t>The name of test class should be SourceClassNameTest.</w:t>
       </w:r>
     </w:p>
     <w:p>
@@ -539,42 +479,8 @@
           <w:szCs w:val="24"/>
           <w:lang w:val="en-US"/>
         </w:rPr>
-        <w:t xml:space="preserve">As </w:t>
-      </w:r>
-      <w:proofErr w:type="spellStart"/>
-      <w:r>
-        <w:rPr>
-          <w:rFonts w:ascii="Times New Roman" w:hAnsi="Times New Roman" w:cs="Times New Roman"/>
-          <w:color w:val="000000" w:themeColor="text1"/>
-          <w:sz w:val="24"/>
-          <w:szCs w:val="24"/>
-          <w:lang w:val="en-US"/>
-        </w:rPr>
-        <w:t>StringHelper</w:t>
-      </w:r>
-      <w:proofErr w:type="spellEnd"/>
-      <w:r>
-        <w:rPr>
-          <w:rFonts w:ascii="Times New Roman" w:hAnsi="Times New Roman" w:cs="Times New Roman"/>
-          <w:color w:val="000000" w:themeColor="text1"/>
-          <w:sz w:val="24"/>
-          <w:szCs w:val="24"/>
-          <w:lang w:val="en-US"/>
-        </w:rPr>
-        <w:t xml:space="preserve"> class test class name should be </w:t>
-      </w:r>
-      <w:proofErr w:type="spellStart"/>
-      <w:r>
-        <w:rPr>
-          <w:rFonts w:ascii="Times New Roman" w:hAnsi="Times New Roman" w:cs="Times New Roman"/>
-          <w:color w:val="000000" w:themeColor="text1"/>
-          <w:sz w:val="24"/>
-          <w:szCs w:val="24"/>
-          <w:lang w:val="en-US"/>
-        </w:rPr>
-        <w:t>StringHelperTest</w:t>
-      </w:r>
-      <w:proofErr w:type="spellEnd"/>
+        <w:t>As StringHelper class test class name should be StringHelperTest</w:t>
+      </w:r>
     </w:p>
     <w:p>
       <w:pPr>
@@ -620,29 +526,7 @@
           <w:szCs w:val="24"/>
           <w:lang w:val="en-US"/>
         </w:rPr>
-        <w:t xml:space="preserve">Don’t use </w:t>
-      </w:r>
-      <w:proofErr w:type="spellStart"/>
-      <w:r>
-        <w:rPr>
-          <w:rFonts w:ascii="Times New Roman" w:hAnsi="Times New Roman" w:cs="Times New Roman"/>
-          <w:color w:val="000000" w:themeColor="text1"/>
-          <w:sz w:val="24"/>
-          <w:szCs w:val="24"/>
-          <w:lang w:val="en-US"/>
-        </w:rPr>
-        <w:t>System.out.println</w:t>
-      </w:r>
-      <w:proofErr w:type="spellEnd"/>
-      <w:r>
-        <w:rPr>
-          <w:rFonts w:ascii="Times New Roman" w:hAnsi="Times New Roman" w:cs="Times New Roman"/>
-          <w:color w:val="000000" w:themeColor="text1"/>
-          <w:sz w:val="24"/>
-          <w:szCs w:val="24"/>
-          <w:lang w:val="en-US"/>
-        </w:rPr>
-        <w:t xml:space="preserve"> in code, preferably set up logger and use that.</w:t>
+        <w:t>Don’t use System.out.println in code, preferably set up logger and use that.</w:t>
       </w:r>
     </w:p>
     <w:p>
@@ -894,72 +778,28 @@
           <w:szCs w:val="24"/>
           <w:lang w:val="en-US"/>
         </w:rPr>
-        <w:t xml:space="preserve">If we require some setup to be done before running test as passing some </w:t>
-      </w:r>
-      <w:proofErr w:type="gramStart"/>
-      <w:r>
-        <w:rPr>
-          <w:rFonts w:ascii="Times New Roman" w:hAnsi="Times New Roman" w:cs="Times New Roman"/>
-          <w:color w:val="000000" w:themeColor="text1"/>
-          <w:sz w:val="24"/>
-          <w:szCs w:val="24"/>
-          <w:lang w:val="en-US"/>
-        </w:rPr>
-        <w:t>data</w:t>
-      </w:r>
-      <w:proofErr w:type="gramEnd"/>
-      <w:r>
-        <w:rPr>
-          <w:rFonts w:ascii="Times New Roman" w:hAnsi="Times New Roman" w:cs="Times New Roman"/>
-          <w:color w:val="000000" w:themeColor="text1"/>
-          <w:sz w:val="24"/>
-          <w:szCs w:val="24"/>
-          <w:lang w:val="en-US"/>
-        </w:rPr>
-        <w:t xml:space="preserve"> then run a @BeforeClass test. It is run before every test.</w:t>
-      </w:r>
-    </w:p>
-    <w:p>
-      <w:pPr>
-        <w:rPr>
-          <w:rFonts w:ascii="Times New Roman" w:hAnsi="Times New Roman" w:cs="Times New Roman"/>
-          <w:color w:val="000000" w:themeColor="text1"/>
-          <w:sz w:val="24"/>
-          <w:szCs w:val="24"/>
-          <w:lang w:val="en-US"/>
-        </w:rPr>
-      </w:pPr>
-      <w:r>
-        <w:rPr>
-          <w:rFonts w:ascii="Times New Roman" w:hAnsi="Times New Roman" w:cs="Times New Roman"/>
-          <w:color w:val="000000" w:themeColor="text1"/>
-          <w:sz w:val="24"/>
-          <w:szCs w:val="24"/>
-          <w:lang w:val="en-US"/>
-        </w:rPr>
-        <w:t xml:space="preserve">The method implementing @BeforeClass annotation should be static. </w:t>
-      </w:r>
-      <w:proofErr w:type="gramStart"/>
-      <w:r>
-        <w:rPr>
-          <w:rFonts w:ascii="Times New Roman" w:hAnsi="Times New Roman" w:cs="Times New Roman"/>
-          <w:color w:val="000000" w:themeColor="text1"/>
-          <w:sz w:val="24"/>
-          <w:szCs w:val="24"/>
-          <w:lang w:val="en-US"/>
-        </w:rPr>
-        <w:t>So</w:t>
-      </w:r>
-      <w:proofErr w:type="gramEnd"/>
-      <w:r>
-        <w:rPr>
-          <w:rFonts w:ascii="Times New Roman" w:hAnsi="Times New Roman" w:cs="Times New Roman"/>
-          <w:color w:val="000000" w:themeColor="text1"/>
-          <w:sz w:val="24"/>
-          <w:szCs w:val="24"/>
-          <w:lang w:val="en-US"/>
-        </w:rPr>
-        <w:t xml:space="preserve"> all constraint around static method are there. Cannot refer to instance variable. Only class level can be initialized. </w:t>
+        <w:t>If we require some setup to be done before running test as passing some data then run a @BeforeClass test. It is run before every test.</w:t>
+      </w:r>
+    </w:p>
+    <w:p>
+      <w:pPr>
+        <w:rPr>
+          <w:rFonts w:ascii="Times New Roman" w:hAnsi="Times New Roman" w:cs="Times New Roman"/>
+          <w:color w:val="000000" w:themeColor="text1"/>
+          <w:sz w:val="24"/>
+          <w:szCs w:val="24"/>
+          <w:lang w:val="en-US"/>
+        </w:rPr>
+      </w:pPr>
+      <w:r>
+        <w:rPr>
+          <w:rFonts w:ascii="Times New Roman" w:hAnsi="Times New Roman" w:cs="Times New Roman"/>
+          <w:color w:val="000000" w:themeColor="text1"/>
+          <w:sz w:val="24"/>
+          <w:szCs w:val="24"/>
+          <w:lang w:val="en-US"/>
+        </w:rPr>
+        <w:t xml:space="preserve">The method implementing @BeforeClass annotation should be static. So all constraint around static method are there. Cannot refer to instance variable. Only class level can be initialized. </w:t>
       </w:r>
     </w:p>
     <w:p>
@@ -1068,7 +908,6 @@
           <w:lang w:val="en-US"/>
         </w:rPr>
       </w:pPr>
-      <w:proofErr w:type="spellStart"/>
       <w:r>
         <w:rPr>
           <w:rFonts w:ascii="Times New Roman" w:hAnsi="Times New Roman" w:cs="Times New Roman"/>
@@ -1084,19 +923,17 @@
         <w:lastRenderedPageBreak/>
         <w:t>AssertEquals</w:t>
       </w:r>
-      <w:proofErr w:type="spellEnd"/>
-    </w:p>
-    <w:p>
-      <w:pPr>
-        <w:rPr>
-          <w:rFonts w:ascii="Times New Roman" w:hAnsi="Times New Roman" w:cs="Times New Roman"/>
-          <w:color w:val="000000" w:themeColor="text1"/>
-          <w:sz w:val="24"/>
-          <w:szCs w:val="24"/>
-          <w:lang w:val="en-US"/>
-        </w:rPr>
-      </w:pPr>
-      <w:proofErr w:type="spellStart"/>
+    </w:p>
+    <w:p>
+      <w:pPr>
+        <w:rPr>
+          <w:rFonts w:ascii="Times New Roman" w:hAnsi="Times New Roman" w:cs="Times New Roman"/>
+          <w:color w:val="000000" w:themeColor="text1"/>
+          <w:sz w:val="24"/>
+          <w:szCs w:val="24"/>
+          <w:lang w:val="en-US"/>
+        </w:rPr>
+      </w:pPr>
       <w:r>
         <w:rPr>
           <w:rFonts w:ascii="Times New Roman" w:hAnsi="Times New Roman" w:cs="Times New Roman"/>
@@ -1115,18 +952,7 @@
           <w:szCs w:val="24"/>
           <w:lang w:val="en-US"/>
         </w:rPr>
-        <w:t>ssertEquals</w:t>
-      </w:r>
-      <w:proofErr w:type="spellEnd"/>
-      <w:r>
-        <w:rPr>
-          <w:rFonts w:ascii="Times New Roman" w:hAnsi="Times New Roman" w:cs="Times New Roman"/>
-          <w:color w:val="000000" w:themeColor="text1"/>
-          <w:sz w:val="24"/>
-          <w:szCs w:val="24"/>
-          <w:lang w:val="en-US"/>
-        </w:rPr>
-        <w:t xml:space="preserve"> doesn’t check for equality rather it checks for if objects are same.</w:t>
+        <w:t>ssertEquals doesn’t check for equality rather it checks for if objects are same.</w:t>
       </w:r>
     </w:p>
     <w:p>
@@ -1163,7 +989,6 @@
         </w:rPr>
         <w:t xml:space="preserve"> for array comparison, use </w:t>
       </w:r>
-      <w:proofErr w:type="spellStart"/>
       <w:r>
         <w:rPr>
           <w:rFonts w:ascii="Times New Roman" w:hAnsi="Times New Roman" w:cs="Times New Roman"/>
@@ -1184,7 +1009,6 @@
         </w:rPr>
         <w:t>ssertArrayEquals</w:t>
       </w:r>
-      <w:proofErr w:type="spellEnd"/>
       <w:r>
         <w:rPr>
           <w:rFonts w:ascii="Times New Roman" w:hAnsi="Times New Roman" w:cs="Times New Roman"/>
@@ -1334,72 +1158,28 @@
           <w:szCs w:val="24"/>
           <w:lang w:val="en-US"/>
         </w:rPr>
-        <w:t xml:space="preserve"> we use annotation @RunWith (</w:t>
-      </w:r>
-      <w:proofErr w:type="spellStart"/>
-      <w:r>
-        <w:rPr>
-          <w:rFonts w:ascii="Times New Roman" w:hAnsi="Times New Roman" w:cs="Times New Roman"/>
-          <w:color w:val="000000" w:themeColor="text1"/>
-          <w:sz w:val="24"/>
-          <w:szCs w:val="24"/>
-          <w:lang w:val="en-US"/>
-        </w:rPr>
-        <w:t>Parameterized.class</w:t>
-      </w:r>
-      <w:proofErr w:type="spellEnd"/>
-      <w:r>
-        <w:rPr>
-          <w:rFonts w:ascii="Times New Roman" w:hAnsi="Times New Roman" w:cs="Times New Roman"/>
-          <w:color w:val="000000" w:themeColor="text1"/>
-          <w:sz w:val="24"/>
-          <w:szCs w:val="24"/>
-          <w:lang w:val="en-US"/>
-        </w:rPr>
-        <w:t>)</w:t>
-      </w:r>
-    </w:p>
-    <w:p>
-      <w:pPr>
-        <w:rPr>
-          <w:rFonts w:ascii="Times New Roman" w:hAnsi="Times New Roman" w:cs="Times New Roman"/>
-          <w:color w:val="000000" w:themeColor="text1"/>
-          <w:sz w:val="24"/>
-          <w:szCs w:val="24"/>
-          <w:lang w:val="en-US"/>
-        </w:rPr>
-      </w:pPr>
-      <w:r>
-        <w:rPr>
-          <w:rFonts w:ascii="Times New Roman" w:hAnsi="Times New Roman" w:cs="Times New Roman"/>
-          <w:color w:val="000000" w:themeColor="text1"/>
-          <w:sz w:val="24"/>
-          <w:szCs w:val="24"/>
-          <w:lang w:val="en-US"/>
-        </w:rPr>
-        <w:t xml:space="preserve">We also have an option to run multiple test classes with Suite. </w:t>
-      </w:r>
-      <w:proofErr w:type="spellStart"/>
-      <w:r>
-        <w:rPr>
-          <w:rFonts w:ascii="Times New Roman" w:hAnsi="Times New Roman" w:cs="Times New Roman"/>
-          <w:color w:val="000000" w:themeColor="text1"/>
-          <w:sz w:val="24"/>
-          <w:szCs w:val="24"/>
-          <w:lang w:val="en-US"/>
-        </w:rPr>
-        <w:t>Suite.class</w:t>
-      </w:r>
-      <w:proofErr w:type="spellEnd"/>
-      <w:r>
-        <w:rPr>
-          <w:rFonts w:ascii="Times New Roman" w:hAnsi="Times New Roman" w:cs="Times New Roman"/>
-          <w:color w:val="000000" w:themeColor="text1"/>
-          <w:sz w:val="24"/>
-          <w:szCs w:val="24"/>
-          <w:lang w:val="en-US"/>
-        </w:rPr>
-        <w:t xml:space="preserve"> offers to sun multiple test classes it is used with RunWith annotation. We can pass list of test classes we want to run.</w:t>
+        <w:t xml:space="preserve"> we use annotation @RunWith (Parameterized.class)</w:t>
+      </w:r>
+    </w:p>
+    <w:p>
+      <w:pPr>
+        <w:rPr>
+          <w:rFonts w:ascii="Times New Roman" w:hAnsi="Times New Roman" w:cs="Times New Roman"/>
+          <w:color w:val="000000" w:themeColor="text1"/>
+          <w:sz w:val="24"/>
+          <w:szCs w:val="24"/>
+          <w:lang w:val="en-US"/>
+        </w:rPr>
+      </w:pPr>
+      <w:r>
+        <w:rPr>
+          <w:rFonts w:ascii="Times New Roman" w:hAnsi="Times New Roman" w:cs="Times New Roman"/>
+          <w:color w:val="000000" w:themeColor="text1"/>
+          <w:sz w:val="24"/>
+          <w:szCs w:val="24"/>
+          <w:lang w:val="en-US"/>
+        </w:rPr>
+        <w:t>We also have an option to run multiple test classes with Suite. Suite.class offers to sun multiple test classes it is used with RunWith annotation. We can pass list of test classes we want to run.</w:t>
       </w:r>
     </w:p>
     <w:p>
@@ -1468,139 +1248,17 @@
           <w:szCs w:val="24"/>
           <w:lang w:val="en-US"/>
         </w:rPr>
-        <w:t xml:space="preserve">We have a </w:t>
-      </w:r>
-      <w:proofErr w:type="spellStart"/>
-      <w:r>
-        <w:rPr>
-          <w:rFonts w:ascii="Times New Roman" w:hAnsi="Times New Roman" w:cs="Times New Roman"/>
-          <w:color w:val="000000" w:themeColor="text1"/>
-          <w:sz w:val="24"/>
-          <w:szCs w:val="24"/>
-          <w:lang w:val="en-US"/>
-        </w:rPr>
-        <w:t>TodoService</w:t>
-      </w:r>
-      <w:proofErr w:type="spellEnd"/>
-      <w:r>
-        <w:rPr>
-          <w:rFonts w:ascii="Times New Roman" w:hAnsi="Times New Roman" w:cs="Times New Roman"/>
-          <w:color w:val="000000" w:themeColor="text1"/>
-          <w:sz w:val="24"/>
-          <w:szCs w:val="24"/>
-          <w:lang w:val="en-US"/>
-        </w:rPr>
-        <w:t xml:space="preserve"> interface with a method </w:t>
-      </w:r>
-      <w:proofErr w:type="spellStart"/>
-      <w:proofErr w:type="gramStart"/>
-      <w:r>
-        <w:rPr>
-          <w:rFonts w:ascii="Times New Roman" w:hAnsi="Times New Roman" w:cs="Times New Roman"/>
-          <w:color w:val="000000" w:themeColor="text1"/>
-          <w:sz w:val="24"/>
-          <w:szCs w:val="24"/>
-          <w:lang w:val="en-US"/>
-        </w:rPr>
-        <w:t>retrieveTodos</w:t>
-      </w:r>
-      <w:proofErr w:type="spellEnd"/>
-      <w:r>
-        <w:rPr>
-          <w:rFonts w:ascii="Times New Roman" w:hAnsi="Times New Roman" w:cs="Times New Roman"/>
-          <w:color w:val="000000" w:themeColor="text1"/>
-          <w:sz w:val="24"/>
-          <w:szCs w:val="24"/>
-          <w:lang w:val="en-US"/>
-        </w:rPr>
-        <w:t>(</w:t>
-      </w:r>
-      <w:proofErr w:type="gramEnd"/>
-      <w:r>
-        <w:rPr>
-          <w:rFonts w:ascii="Times New Roman" w:hAnsi="Times New Roman" w:cs="Times New Roman"/>
-          <w:color w:val="000000" w:themeColor="text1"/>
-          <w:sz w:val="24"/>
-          <w:szCs w:val="24"/>
-          <w:lang w:val="en-US"/>
-        </w:rPr>
-        <w:t xml:space="preserve">String user) and a </w:t>
-      </w:r>
-      <w:proofErr w:type="spellStart"/>
-      <w:r>
-        <w:rPr>
-          <w:rFonts w:ascii="Times New Roman" w:hAnsi="Times New Roman" w:cs="Times New Roman"/>
-          <w:color w:val="000000" w:themeColor="text1"/>
-          <w:sz w:val="24"/>
-          <w:szCs w:val="24"/>
-          <w:lang w:val="en-US"/>
-        </w:rPr>
-        <w:t>TodoBusinessImpl</w:t>
-      </w:r>
-      <w:proofErr w:type="spellEnd"/>
-      <w:r>
-        <w:rPr>
-          <w:rFonts w:ascii="Times New Roman" w:hAnsi="Times New Roman" w:cs="Times New Roman"/>
-          <w:color w:val="000000" w:themeColor="text1"/>
-          <w:sz w:val="24"/>
-          <w:szCs w:val="24"/>
-          <w:lang w:val="en-US"/>
-        </w:rPr>
-        <w:t xml:space="preserve"> which implements method </w:t>
-      </w:r>
-      <w:proofErr w:type="spellStart"/>
-      <w:r>
-        <w:rPr>
-          <w:rFonts w:ascii="Times New Roman" w:hAnsi="Times New Roman" w:cs="Times New Roman"/>
-          <w:color w:val="000000" w:themeColor="text1"/>
-          <w:sz w:val="24"/>
-          <w:szCs w:val="24"/>
-          <w:lang w:val="en-US"/>
-        </w:rPr>
-        <w:t>retrieveTodos</w:t>
-      </w:r>
-      <w:r>
-        <w:rPr>
-          <w:rFonts w:ascii="Times New Roman" w:hAnsi="Times New Roman" w:cs="Times New Roman"/>
-          <w:color w:val="000000" w:themeColor="text1"/>
-          <w:sz w:val="24"/>
-          <w:szCs w:val="24"/>
-          <w:lang w:val="en-US"/>
-        </w:rPr>
-        <w:t>RelatedToSpring</w:t>
-      </w:r>
-      <w:proofErr w:type="spellEnd"/>
-      <w:r>
-        <w:rPr>
-          <w:rFonts w:ascii="Times New Roman" w:hAnsi="Times New Roman" w:cs="Times New Roman"/>
-          <w:color w:val="000000" w:themeColor="text1"/>
-          <w:sz w:val="24"/>
-          <w:szCs w:val="24"/>
-          <w:lang w:val="en-US"/>
-        </w:rPr>
-        <w:t xml:space="preserve">(String user). Now we don’t have actual implementation of </w:t>
-      </w:r>
-      <w:proofErr w:type="spellStart"/>
-      <w:r>
-        <w:rPr>
-          <w:rFonts w:ascii="Times New Roman" w:hAnsi="Times New Roman" w:cs="Times New Roman"/>
-          <w:color w:val="000000" w:themeColor="text1"/>
-          <w:sz w:val="24"/>
-          <w:szCs w:val="24"/>
-          <w:lang w:val="en-US"/>
-        </w:rPr>
-        <w:t>retrieveTodos</w:t>
-      </w:r>
-      <w:proofErr w:type="spellEnd"/>
-      <w:r>
-        <w:rPr>
-          <w:rFonts w:ascii="Times New Roman" w:hAnsi="Times New Roman" w:cs="Times New Roman"/>
-          <w:color w:val="000000" w:themeColor="text1"/>
-          <w:sz w:val="24"/>
-          <w:szCs w:val="24"/>
-          <w:lang w:val="en-US"/>
-        </w:rPr>
-        <w:t xml:space="preserve"> but for testing method we will create a stub.</w:t>
+        <w:t>We have a TodoService interface with a method retrieveTodos(String user) and a TodoBusinessImpl which implements method retrieveTodos</w:t>
+      </w:r>
+      <w:r>
+        <w:rPr>
+          <w:rFonts w:ascii="Times New Roman" w:hAnsi="Times New Roman" w:cs="Times New Roman"/>
+          <w:color w:val="000000" w:themeColor="text1"/>
+          <w:sz w:val="24"/>
+          <w:szCs w:val="24"/>
+          <w:lang w:val="en-US"/>
+        </w:rPr>
+        <w:t>RelatedToSpring(String user). Now we don’t have actual implementation of retrieveTodos but for testing method we will create a stub.</w:t>
       </w:r>
     </w:p>
     <w:p>
@@ -1650,51 +1308,7 @@
           <w:szCs w:val="24"/>
           <w:lang w:val="en-US"/>
         </w:rPr>
-        <w:t xml:space="preserve"> lets first create </w:t>
-      </w:r>
-      <w:proofErr w:type="spellStart"/>
-      <w:r>
-        <w:rPr>
-          <w:rFonts w:ascii="Times New Roman" w:hAnsi="Times New Roman" w:cs="Times New Roman"/>
-          <w:color w:val="000000" w:themeColor="text1"/>
-          <w:sz w:val="24"/>
-          <w:szCs w:val="24"/>
-          <w:lang w:val="en-US"/>
-        </w:rPr>
-        <w:t>TodoServiceStub</w:t>
-      </w:r>
-      <w:proofErr w:type="spellEnd"/>
-      <w:r>
-        <w:rPr>
-          <w:rFonts w:ascii="Times New Roman" w:hAnsi="Times New Roman" w:cs="Times New Roman"/>
-          <w:color w:val="000000" w:themeColor="text1"/>
-          <w:sz w:val="24"/>
-          <w:szCs w:val="24"/>
-          <w:lang w:val="en-US"/>
-        </w:rPr>
-        <w:t xml:space="preserve"> and then use that to Test </w:t>
-      </w:r>
-      <w:proofErr w:type="spellStart"/>
-      <w:r>
-        <w:rPr>
-          <w:rFonts w:ascii="Times New Roman" w:hAnsi="Times New Roman" w:cs="Times New Roman"/>
-          <w:color w:val="000000" w:themeColor="text1"/>
-          <w:sz w:val="24"/>
-          <w:szCs w:val="24"/>
-          <w:lang w:val="en-US"/>
-        </w:rPr>
-        <w:t>TodoBusinessImpl</w:t>
-      </w:r>
-      <w:proofErr w:type="spellEnd"/>
-      <w:r>
-        <w:rPr>
-          <w:rFonts w:ascii="Times New Roman" w:hAnsi="Times New Roman" w:cs="Times New Roman"/>
-          <w:color w:val="000000" w:themeColor="text1"/>
-          <w:sz w:val="24"/>
-          <w:szCs w:val="24"/>
-          <w:lang w:val="en-US"/>
-        </w:rPr>
-        <w:t>.</w:t>
+        <w:t xml:space="preserve"> lets first create TodoServiceStub and then use that to Test TodoBusinessImpl.</w:t>
       </w:r>
       <w:r>
         <w:rPr>
@@ -1765,10 +1379,8 @@
           <w:szCs w:val="24"/>
           <w:lang w:val="en-US"/>
         </w:rPr>
-        <w:t xml:space="preserve">mock is a method defined in Mockito </w:t>
-      </w:r>
-      <w:proofErr w:type="spellStart"/>
-      <w:proofErr w:type="gramStart"/>
+        <w:t>mock is a method defined in Mockito class.</w:t>
+      </w:r>
       <w:r>
         <w:rPr>
           <w:rFonts w:ascii="Times New Roman" w:hAnsi="Times New Roman" w:cs="Times New Roman"/>
@@ -1777,9 +1389,11 @@
           <w:szCs w:val="24"/>
           <w:lang w:val="en-US"/>
         </w:rPr>
-        <w:t>class.</w:t>
-      </w:r>
-      <w:r>
+        <w:t>This offers to create mock of a class or interface.</w:t>
+      </w:r>
+    </w:p>
+    <w:p>
+      <w:pPr>
         <w:rPr>
           <w:rFonts w:ascii="Times New Roman" w:hAnsi="Times New Roman" w:cs="Times New Roman"/>
           <w:color w:val="0D0D0D" w:themeColor="text1" w:themeTint="F2"/>
@@ -1787,10 +1401,7 @@
           <w:szCs w:val="24"/>
           <w:lang w:val="en-US"/>
         </w:rPr>
-        <w:t>This</w:t>
-      </w:r>
-      <w:proofErr w:type="spellEnd"/>
-      <w:proofErr w:type="gramEnd"/>
+      </w:pPr>
       <w:r>
         <w:rPr>
           <w:rFonts w:ascii="Times New Roman" w:hAnsi="Times New Roman" w:cs="Times New Roman"/>
@@ -1799,50 +1410,7 @@
           <w:szCs w:val="24"/>
           <w:lang w:val="en-US"/>
         </w:rPr>
-        <w:t xml:space="preserve"> offers to create mock of a class or interface.</w:t>
-      </w:r>
-    </w:p>
-    <w:p>
-      <w:pPr>
-        <w:rPr>
-          <w:rFonts w:ascii="Times New Roman" w:hAnsi="Times New Roman" w:cs="Times New Roman"/>
-          <w:color w:val="0D0D0D" w:themeColor="text1" w:themeTint="F2"/>
-          <w:sz w:val="24"/>
-          <w:szCs w:val="24"/>
-          <w:lang w:val="en-US"/>
-        </w:rPr>
-      </w:pPr>
-      <w:r>
-        <w:rPr>
-          <w:rFonts w:ascii="Times New Roman" w:hAnsi="Times New Roman" w:cs="Times New Roman"/>
-          <w:color w:val="0D0D0D" w:themeColor="text1" w:themeTint="F2"/>
-          <w:sz w:val="24"/>
-          <w:szCs w:val="24"/>
-          <w:lang w:val="en-US"/>
-        </w:rPr>
-        <w:t xml:space="preserve">Doing complex thins with stub is difficult while mock method makes is very easy. We used two methods one mock for creating mock of class and other when and </w:t>
-      </w:r>
-      <w:proofErr w:type="spellStart"/>
-      <w:r>
-        <w:rPr>
-          <w:rFonts w:ascii="Times New Roman" w:hAnsi="Times New Roman" w:cs="Times New Roman"/>
-          <w:color w:val="0D0D0D" w:themeColor="text1" w:themeTint="F2"/>
-          <w:sz w:val="24"/>
-          <w:szCs w:val="24"/>
-          <w:lang w:val="en-US"/>
-        </w:rPr>
-        <w:t>thenReturn</w:t>
-      </w:r>
-      <w:proofErr w:type="spellEnd"/>
-      <w:r>
-        <w:rPr>
-          <w:rFonts w:ascii="Times New Roman" w:hAnsi="Times New Roman" w:cs="Times New Roman"/>
-          <w:color w:val="0D0D0D" w:themeColor="text1" w:themeTint="F2"/>
-          <w:sz w:val="24"/>
-          <w:szCs w:val="24"/>
-          <w:lang w:val="en-US"/>
-        </w:rPr>
-        <w:t xml:space="preserve"> is used to stub the mock.</w:t>
+        <w:t>Doing complex thins with stub is difficult while mock method makes is very easy. We used two methods one mock for creating mock of class and other when and thenReturn is used to stub the mock.</w:t>
       </w:r>
     </w:p>
     <w:p>
@@ -1904,7 +1472,6 @@
         </w:rPr>
         <w:t xml:space="preserve">Mockito provides a better mocking practice as if you invoke a method for the expectation has not been set then by default you get a null value. While this fault tolerance was not part of </w:t>
       </w:r>
-      <w:proofErr w:type="spellStart"/>
       <w:r>
         <w:rPr>
           <w:rFonts w:ascii="Times New Roman" w:hAnsi="Times New Roman" w:cs="Times New Roman"/>
@@ -1920,7 +1487,6 @@
         </w:rPr>
         <w:t>EasyMock</w:t>
       </w:r>
-      <w:proofErr w:type="spellEnd"/>
       <w:r>
         <w:rPr>
           <w:rFonts w:ascii="Times New Roman" w:hAnsi="Times New Roman" w:cs="Times New Roman"/>
@@ -1965,75 +1531,7 @@
           <w:szCs w:val="24"/>
           <w:lang w:val="en-US"/>
         </w:rPr>
-        <w:t xml:space="preserve">During mocking list interface, we mocked method like </w:t>
-      </w:r>
-      <w:proofErr w:type="spellStart"/>
-      <w:proofErr w:type="gramStart"/>
-      <w:r>
-        <w:rPr>
-          <w:rFonts w:ascii="Times New Roman" w:hAnsi="Times New Roman" w:cs="Times New Roman"/>
-          <w:color w:val="000000" w:themeColor="text1"/>
-          <w:sz w:val="24"/>
-          <w:szCs w:val="24"/>
-          <w:lang w:val="en-US"/>
-        </w:rPr>
-        <w:t>list.size</w:t>
-      </w:r>
-      <w:proofErr w:type="spellEnd"/>
-      <w:proofErr w:type="gramEnd"/>
-      <w:r>
-        <w:rPr>
-          <w:rFonts w:ascii="Times New Roman" w:hAnsi="Times New Roman" w:cs="Times New Roman"/>
-          <w:color w:val="000000" w:themeColor="text1"/>
-          <w:sz w:val="24"/>
-          <w:szCs w:val="24"/>
-          <w:lang w:val="en-US"/>
-        </w:rPr>
-        <w:t xml:space="preserve"> and </w:t>
-      </w:r>
-      <w:proofErr w:type="spellStart"/>
-      <w:r>
-        <w:rPr>
-          <w:rFonts w:ascii="Times New Roman" w:hAnsi="Times New Roman" w:cs="Times New Roman"/>
-          <w:color w:val="000000" w:themeColor="text1"/>
-          <w:sz w:val="24"/>
-          <w:szCs w:val="24"/>
-          <w:lang w:val="en-US"/>
-        </w:rPr>
-        <w:t>list.get</w:t>
-      </w:r>
-      <w:proofErr w:type="spellEnd"/>
-      <w:r>
-        <w:rPr>
-          <w:rFonts w:ascii="Times New Roman" w:hAnsi="Times New Roman" w:cs="Times New Roman"/>
-          <w:color w:val="000000" w:themeColor="text1"/>
-          <w:sz w:val="24"/>
-          <w:szCs w:val="24"/>
-          <w:lang w:val="en-US"/>
-        </w:rPr>
-        <w:t xml:space="preserve">(0) using mock and </w:t>
-      </w:r>
-      <w:proofErr w:type="spellStart"/>
-      <w:r>
-        <w:rPr>
-          <w:rFonts w:ascii="Times New Roman" w:hAnsi="Times New Roman" w:cs="Times New Roman"/>
-          <w:color w:val="000000" w:themeColor="text1"/>
-          <w:sz w:val="24"/>
-          <w:szCs w:val="24"/>
-          <w:lang w:val="en-US"/>
-        </w:rPr>
-        <w:t>when_thenReturn</w:t>
-      </w:r>
-      <w:proofErr w:type="spellEnd"/>
-      <w:r>
-        <w:rPr>
-          <w:rFonts w:ascii="Times New Roman" w:hAnsi="Times New Roman" w:cs="Times New Roman"/>
-          <w:color w:val="000000" w:themeColor="text1"/>
-          <w:sz w:val="24"/>
-          <w:szCs w:val="24"/>
-          <w:lang w:val="en-US"/>
-        </w:rPr>
-        <w:t xml:space="preserve"> method from Mockito class. </w:t>
+        <w:t xml:space="preserve">During mocking list interface, we mocked method like list.size and list.get(0) using mock and when_thenReturn method from Mockito class. </w:t>
       </w:r>
     </w:p>
     <w:p>
@@ -2064,29 +1562,7 @@
           <w:szCs w:val="24"/>
           <w:lang w:val="en-US"/>
         </w:rPr>
-        <w:t xml:space="preserve">same output irrespective of index in </w:t>
-      </w:r>
-      <w:proofErr w:type="spellStart"/>
-      <w:r>
-        <w:rPr>
-          <w:rFonts w:ascii="Times New Roman" w:hAnsi="Times New Roman" w:cs="Times New Roman"/>
-          <w:color w:val="000000" w:themeColor="text1"/>
-          <w:sz w:val="24"/>
-          <w:szCs w:val="24"/>
-          <w:lang w:val="en-US"/>
-        </w:rPr>
-        <w:t>list.get</w:t>
-      </w:r>
-      <w:proofErr w:type="spellEnd"/>
-      <w:r>
-        <w:rPr>
-          <w:rFonts w:ascii="Times New Roman" w:hAnsi="Times New Roman" w:cs="Times New Roman"/>
-          <w:color w:val="000000" w:themeColor="text1"/>
-          <w:sz w:val="24"/>
-          <w:szCs w:val="24"/>
-          <w:lang w:val="en-US"/>
-        </w:rPr>
-        <w:t>(index) method. There comes role of argument matcher.</w:t>
+        <w:t>same output irrespective of index in list.get(index) method. There comes role of argument matcher.</w:t>
       </w:r>
     </w:p>
     <w:p>
@@ -2200,29 +1676,7 @@
           <w:szCs w:val="24"/>
           <w:lang w:val="en-US"/>
         </w:rPr>
-        <w:t xml:space="preserve">Mockito provides us with specific class </w:t>
-      </w:r>
-      <w:proofErr w:type="spellStart"/>
-      <w:r>
-        <w:rPr>
-          <w:rFonts w:ascii="Times New Roman" w:hAnsi="Times New Roman" w:cs="Times New Roman"/>
-          <w:color w:val="000000" w:themeColor="text1"/>
-          <w:sz w:val="24"/>
-          <w:szCs w:val="24"/>
-          <w:lang w:val="en-US"/>
-        </w:rPr>
-        <w:t>BDDMockito</w:t>
-      </w:r>
-      <w:proofErr w:type="spellEnd"/>
-      <w:r>
-        <w:rPr>
-          <w:rFonts w:ascii="Times New Roman" w:hAnsi="Times New Roman" w:cs="Times New Roman"/>
-          <w:color w:val="000000" w:themeColor="text1"/>
-          <w:sz w:val="24"/>
-          <w:szCs w:val="24"/>
-          <w:lang w:val="en-US"/>
-        </w:rPr>
-        <w:t xml:space="preserve"> which allows us to do so.</w:t>
+        <w:t>Mockito provides us with specific class BDDMockito which allows us to do so.</w:t>
       </w:r>
     </w:p>
     <w:p>
@@ -2252,6 +1706,1074 @@
           <w:lang w:val="en-US"/>
         </w:rPr>
         <w:t>Verify calls on mocks</w:t>
+      </w:r>
+    </w:p>
+    <w:p>
+      <w:pPr>
+        <w:rPr>
+          <w:rFonts w:ascii="Times New Roman" w:hAnsi="Times New Roman" w:cs="Times New Roman"/>
+          <w:color w:val="000000" w:themeColor="text1"/>
+          <w:sz w:val="24"/>
+          <w:szCs w:val="24"/>
+          <w:lang w:val="en-US"/>
+        </w:rPr>
+      </w:pPr>
+      <w:r>
+        <w:rPr>
+          <w:rFonts w:ascii="Times New Roman" w:hAnsi="Times New Roman" w:cs="Times New Roman"/>
+          <w:color w:val="000000" w:themeColor="text1"/>
+          <w:sz w:val="24"/>
+          <w:szCs w:val="24"/>
+          <w:lang w:val="en-US"/>
+        </w:rPr>
+        <w:t>Verify</w:t>
+      </w:r>
+      <w:r>
+        <w:rPr>
+          <w:rFonts w:ascii="Times New Roman" w:hAnsi="Times New Roman" w:cs="Times New Roman"/>
+          <w:color w:val="000000" w:themeColor="text1"/>
+          <w:sz w:val="24"/>
+          <w:szCs w:val="24"/>
+          <w:lang w:val="en-US"/>
+        </w:rPr>
+        <w:t xml:space="preserve"> is useful for methods which return void as there we can not use assert methods. Verify helps us identify if method was called. </w:t>
+      </w:r>
+    </w:p>
+    <w:p>
+      <w:pPr>
+        <w:rPr>
+          <w:rFonts w:cstheme="minorHAnsi"/>
+          <w:color w:val="0070C0"/>
+          <w:sz w:val="24"/>
+          <w:szCs w:val="24"/>
+          <w:lang w:val="en-US"/>
+        </w:rPr>
+      </w:pPr>
+      <w:r>
+        <w:rPr>
+          <w:rFonts w:cstheme="minorHAnsi"/>
+          <w:color w:val="0070C0"/>
+          <w:sz w:val="24"/>
+          <w:szCs w:val="24"/>
+          <w:lang w:val="en-US"/>
+        </w:rPr>
+        <w:t>verify(mockService).method(parameter)</w:t>
+      </w:r>
+    </w:p>
+    <w:p>
+      <w:pPr>
+        <w:rPr>
+          <w:rFonts w:ascii="Times New Roman" w:hAnsi="Times New Roman" w:cs="Times New Roman"/>
+          <w:color w:val="000000" w:themeColor="text1"/>
+          <w:sz w:val="24"/>
+          <w:szCs w:val="24"/>
+          <w:lang w:val="en-US"/>
+        </w:rPr>
+      </w:pPr>
+      <w:r>
+        <w:rPr>
+          <w:rFonts w:ascii="Times New Roman" w:hAnsi="Times New Roman" w:cs="Times New Roman"/>
+          <w:color w:val="000000" w:themeColor="text1"/>
+          <w:sz w:val="24"/>
+          <w:szCs w:val="24"/>
+          <w:lang w:val="en-US"/>
+        </w:rPr>
+        <w:t>Same verify can be done with Bdd with then_should also.</w:t>
+      </w:r>
+    </w:p>
+    <w:p>
+      <w:pPr>
+        <w:rPr>
+          <w:rFonts w:cstheme="minorHAnsi"/>
+          <w:i/>
+          <w:iCs/>
+          <w:color w:val="0070C0"/>
+          <w:sz w:val="24"/>
+          <w:szCs w:val="24"/>
+          <w:lang w:val="en-US"/>
+        </w:rPr>
+      </w:pPr>
+      <w:r>
+        <w:rPr>
+          <w:rFonts w:cstheme="minorHAnsi"/>
+          <w:i/>
+          <w:iCs/>
+          <w:color w:val="0070C0"/>
+          <w:sz w:val="24"/>
+          <w:szCs w:val="24"/>
+          <w:lang w:val="en-US"/>
+        </w:rPr>
+        <w:t>then(mockService).should().method(parameter)</w:t>
+      </w:r>
+    </w:p>
+    <w:p>
+      <w:pPr>
+        <w:rPr>
+          <w:rFonts w:ascii="Times New Roman" w:hAnsi="Times New Roman" w:cs="Times New Roman"/>
+          <w:b/>
+          <w:bCs/>
+          <w:i/>
+          <w:iCs/>
+          <w:color w:val="000000" w:themeColor="text1"/>
+          <w:sz w:val="24"/>
+          <w:szCs w:val="24"/>
+          <w:u w:val="single"/>
+          <w:lang w:val="en-US"/>
+        </w:rPr>
+      </w:pPr>
+      <w:r>
+        <w:rPr>
+          <w:rFonts w:ascii="Times New Roman" w:hAnsi="Times New Roman" w:cs="Times New Roman"/>
+          <w:b/>
+          <w:bCs/>
+          <w:i/>
+          <w:iCs/>
+          <w:color w:val="000000" w:themeColor="text1"/>
+          <w:sz w:val="24"/>
+          <w:szCs w:val="24"/>
+          <w:u w:val="single"/>
+          <w:lang w:val="en-US"/>
+        </w:rPr>
+        <w:t>Hamcrest Matchers</w:t>
+      </w:r>
+    </w:p>
+    <w:p>
+      <w:pPr>
+        <w:rPr>
+          <w:rFonts w:ascii="Times New Roman" w:hAnsi="Times New Roman" w:cs="Times New Roman"/>
+          <w:color w:val="000000" w:themeColor="text1"/>
+          <w:sz w:val="24"/>
+          <w:szCs w:val="24"/>
+          <w:lang w:val="en-US"/>
+        </w:rPr>
+      </w:pPr>
+      <w:r>
+        <w:rPr>
+          <w:rFonts w:ascii="Times New Roman" w:hAnsi="Times New Roman" w:cs="Times New Roman"/>
+          <w:color w:val="000000" w:themeColor="text1"/>
+          <w:sz w:val="24"/>
+          <w:szCs w:val="24"/>
+          <w:lang w:val="en-US"/>
+        </w:rPr>
+        <w:t>Hamcrest matchers provide us with a variety of methods that are much more readable and easily accessible. Methods like hasSize, arrayContaining for array make it easier to test code.</w:t>
+      </w:r>
+    </w:p>
+    <w:p>
+      <w:pPr>
+        <w:rPr>
+          <w:rFonts w:ascii="Times New Roman" w:hAnsi="Times New Roman" w:cs="Times New Roman"/>
+          <w:color w:val="C45911" w:themeColor="accent2" w:themeShade="BF"/>
+          <w:sz w:val="24"/>
+          <w:szCs w:val="24"/>
+          <w:lang w:val="en-US"/>
+        </w:rPr>
+      </w:pPr>
+      <w:r>
+        <w:rPr>
+          <w:rFonts w:ascii="Times New Roman" w:hAnsi="Times New Roman" w:cs="Times New Roman"/>
+          <w:color w:val="FF0000"/>
+          <w:sz w:val="24"/>
+          <w:szCs w:val="24"/>
+          <w:lang w:val="en-US"/>
+        </w:rPr>
+        <w:t>Note</w:t>
+      </w:r>
+      <w:r>
+        <w:rPr>
+          <w:rFonts w:ascii="Times New Roman" w:hAnsi="Times New Roman" w:cs="Times New Roman"/>
+          <w:color w:val="000000" w:themeColor="text1"/>
+          <w:sz w:val="24"/>
+          <w:szCs w:val="24"/>
+          <w:lang w:val="en-US"/>
+        </w:rPr>
+        <w:t>-</w:t>
+      </w:r>
+      <w:r>
+        <w:rPr>
+          <w:rFonts w:ascii="Times New Roman" w:hAnsi="Times New Roman" w:cs="Times New Roman"/>
+          <w:color w:val="C45911" w:themeColor="accent2" w:themeShade="BF"/>
+          <w:sz w:val="24"/>
+          <w:szCs w:val="24"/>
+          <w:lang w:val="en-US"/>
+        </w:rPr>
+        <w:t>Hamcrest core is compiled wit</w:t>
+      </w:r>
+      <w:r>
+        <w:rPr>
+          <w:rFonts w:ascii="Times New Roman" w:hAnsi="Times New Roman" w:cs="Times New Roman"/>
+          <w:color w:val="C45911" w:themeColor="accent2" w:themeShade="BF"/>
+          <w:sz w:val="24"/>
+          <w:szCs w:val="24"/>
+          <w:lang w:val="en-US"/>
+        </w:rPr>
+        <w:t>h junit dependency, adding explicitly hamcrest core and library dependency leads to error.</w:t>
+      </w:r>
+    </w:p>
+    <w:p>
+      <w:pPr>
+        <w:tabs>
+          <w:tab w:val="left" w:pos="916"/>
+          <w:tab w:val="left" w:pos="1832"/>
+          <w:tab w:val="left" w:pos="2748"/>
+          <w:tab w:val="left" w:pos="3664"/>
+          <w:tab w:val="left" w:pos="4580"/>
+          <w:tab w:val="left" w:pos="5496"/>
+          <w:tab w:val="left" w:pos="6412"/>
+          <w:tab w:val="left" w:pos="7328"/>
+          <w:tab w:val="left" w:pos="8244"/>
+          <w:tab w:val="left" w:pos="9160"/>
+          <w:tab w:val="left" w:pos="10076"/>
+          <w:tab w:val="left" w:pos="10992"/>
+          <w:tab w:val="left" w:pos="11908"/>
+          <w:tab w:val="left" w:pos="12824"/>
+          <w:tab w:val="left" w:pos="13740"/>
+          <w:tab w:val="left" w:pos="14656"/>
+        </w:tabs>
+        <w:spacing w:after="0" w:line="240" w:lineRule="auto"/>
+        <w:textAlignment w:val="baseline"/>
+        <w:rPr>
+          <w:rFonts w:ascii="Century" w:eastAsia="Times New Roman" w:hAnsi="Century" w:cs="Courier New"/>
+          <w:i/>
+          <w:iCs/>
+          <w:bdr w:val="none" w:sz="0" w:space="0" w:color="auto" w:frame="1"/>
+          <w:lang w:eastAsia="en-IN"/>
+        </w:rPr>
+      </w:pPr>
+      <w:r>
+        <w:rPr>
+          <w:rFonts w:ascii="Century" w:eastAsia="Times New Roman" w:hAnsi="Century" w:cs="Courier New"/>
+          <w:i/>
+          <w:iCs/>
+          <w:bdr w:val="none" w:sz="0" w:space="0" w:color="auto" w:frame="1"/>
+          <w:lang w:eastAsia="en-IN"/>
+        </w:rPr>
+        <w:t>java.lang.NoSuchMethodError: org.hamcrest.Matcher.describeMismatch(Ljava/lang/Object;Lorg/hamcrest/Description;)at org.hamcrest.MatcherAssert.assertThat(MatcherAssert.java:18)</w:t>
+      </w:r>
+    </w:p>
+    <w:p>
+      <w:pPr>
+        <w:tabs>
+          <w:tab w:val="left" w:pos="916"/>
+          <w:tab w:val="left" w:pos="1832"/>
+          <w:tab w:val="left" w:pos="2748"/>
+          <w:tab w:val="left" w:pos="3664"/>
+          <w:tab w:val="left" w:pos="4580"/>
+          <w:tab w:val="left" w:pos="5496"/>
+          <w:tab w:val="left" w:pos="6412"/>
+          <w:tab w:val="left" w:pos="7328"/>
+          <w:tab w:val="left" w:pos="8244"/>
+          <w:tab w:val="left" w:pos="9160"/>
+          <w:tab w:val="left" w:pos="10076"/>
+          <w:tab w:val="left" w:pos="10992"/>
+          <w:tab w:val="left" w:pos="11908"/>
+          <w:tab w:val="left" w:pos="12824"/>
+          <w:tab w:val="left" w:pos="13740"/>
+          <w:tab w:val="left" w:pos="14656"/>
+        </w:tabs>
+        <w:spacing w:after="0" w:line="240" w:lineRule="auto"/>
+        <w:textAlignment w:val="baseline"/>
+        <w:rPr>
+          <w:rFonts w:ascii="Century" w:eastAsia="Times New Roman" w:hAnsi="Century" w:cs="Courier New"/>
+          <w:lang w:eastAsia="en-IN"/>
+        </w:rPr>
+      </w:pPr>
+    </w:p>
+    <w:p>
+      <w:pPr>
+        <w:tabs>
+          <w:tab w:val="left" w:pos="916"/>
+          <w:tab w:val="left" w:pos="1832"/>
+          <w:tab w:val="left" w:pos="2748"/>
+          <w:tab w:val="left" w:pos="3664"/>
+          <w:tab w:val="left" w:pos="4580"/>
+          <w:tab w:val="left" w:pos="5496"/>
+          <w:tab w:val="left" w:pos="6412"/>
+          <w:tab w:val="left" w:pos="7328"/>
+          <w:tab w:val="left" w:pos="8244"/>
+          <w:tab w:val="left" w:pos="9160"/>
+          <w:tab w:val="left" w:pos="10076"/>
+          <w:tab w:val="left" w:pos="10992"/>
+          <w:tab w:val="left" w:pos="11908"/>
+          <w:tab w:val="left" w:pos="12824"/>
+          <w:tab w:val="left" w:pos="13740"/>
+          <w:tab w:val="left" w:pos="14656"/>
+        </w:tabs>
+        <w:spacing w:after="0" w:line="240" w:lineRule="auto"/>
+        <w:textAlignment w:val="baseline"/>
+        <w:rPr>
+          <w:rFonts w:ascii="Times New Roman" w:eastAsia="Times New Roman" w:hAnsi="Times New Roman" w:cs="Times New Roman"/>
+          <w:sz w:val="24"/>
+          <w:szCs w:val="24"/>
+          <w:lang w:eastAsia="en-IN"/>
+        </w:rPr>
+      </w:pPr>
+      <w:r>
+        <w:rPr>
+          <w:rFonts w:ascii="Times New Roman" w:eastAsia="Times New Roman" w:hAnsi="Times New Roman" w:cs="Times New Roman"/>
+          <w:sz w:val="24"/>
+          <w:szCs w:val="24"/>
+          <w:lang w:eastAsia="en-IN"/>
+        </w:rPr>
+        <w:t>Which can be resolved by excluding hamcrest dependencies from Junit.</w:t>
+      </w:r>
+    </w:p>
+    <w:p>
+      <w:pPr>
+        <w:tabs>
+          <w:tab w:val="left" w:pos="916"/>
+          <w:tab w:val="left" w:pos="1832"/>
+          <w:tab w:val="left" w:pos="2748"/>
+          <w:tab w:val="left" w:pos="3664"/>
+          <w:tab w:val="left" w:pos="4580"/>
+          <w:tab w:val="left" w:pos="5496"/>
+          <w:tab w:val="left" w:pos="6412"/>
+          <w:tab w:val="left" w:pos="7328"/>
+          <w:tab w:val="left" w:pos="8244"/>
+          <w:tab w:val="left" w:pos="9160"/>
+          <w:tab w:val="left" w:pos="10076"/>
+          <w:tab w:val="left" w:pos="10992"/>
+          <w:tab w:val="left" w:pos="11908"/>
+          <w:tab w:val="left" w:pos="12824"/>
+          <w:tab w:val="left" w:pos="13740"/>
+          <w:tab w:val="left" w:pos="14656"/>
+        </w:tabs>
+        <w:spacing w:after="0" w:line="240" w:lineRule="auto"/>
+        <w:textAlignment w:val="baseline"/>
+        <w:rPr>
+          <w:rFonts w:ascii="Times New Roman" w:eastAsia="Times New Roman" w:hAnsi="Times New Roman" w:cs="Times New Roman"/>
+          <w:sz w:val="24"/>
+          <w:szCs w:val="24"/>
+          <w:lang w:eastAsia="en-IN"/>
+        </w:rPr>
+      </w:pPr>
+    </w:p>
+    <w:p>
+      <w:pPr>
+        <w:tabs>
+          <w:tab w:val="left" w:pos="916"/>
+          <w:tab w:val="left" w:pos="1832"/>
+          <w:tab w:val="left" w:pos="2748"/>
+          <w:tab w:val="left" w:pos="3664"/>
+          <w:tab w:val="left" w:pos="4580"/>
+          <w:tab w:val="left" w:pos="5496"/>
+          <w:tab w:val="left" w:pos="6412"/>
+          <w:tab w:val="left" w:pos="7328"/>
+          <w:tab w:val="left" w:pos="8244"/>
+          <w:tab w:val="left" w:pos="9160"/>
+          <w:tab w:val="left" w:pos="10076"/>
+          <w:tab w:val="left" w:pos="10992"/>
+          <w:tab w:val="left" w:pos="11908"/>
+          <w:tab w:val="left" w:pos="12824"/>
+          <w:tab w:val="left" w:pos="13740"/>
+          <w:tab w:val="left" w:pos="14656"/>
+        </w:tabs>
+        <w:spacing w:after="0" w:line="240" w:lineRule="auto"/>
+        <w:textAlignment w:val="baseline"/>
+        <w:rPr>
+          <w:rFonts w:ascii="Times New Roman" w:eastAsia="Times New Roman" w:hAnsi="Times New Roman" w:cs="Times New Roman"/>
+          <w:b/>
+          <w:bCs/>
+          <w:i/>
+          <w:iCs/>
+          <w:sz w:val="24"/>
+          <w:szCs w:val="24"/>
+          <w:u w:val="single"/>
+          <w:lang w:eastAsia="en-IN"/>
+        </w:rPr>
+      </w:pPr>
+      <w:r>
+        <w:rPr>
+          <w:rFonts w:ascii="Times New Roman" w:eastAsia="Times New Roman" w:hAnsi="Times New Roman" w:cs="Times New Roman"/>
+          <w:b/>
+          <w:bCs/>
+          <w:i/>
+          <w:iCs/>
+          <w:sz w:val="24"/>
+          <w:szCs w:val="24"/>
+          <w:u w:val="single"/>
+          <w:lang w:eastAsia="en-IN"/>
+        </w:rPr>
+        <w:t xml:space="preserve">Java </w:t>
+      </w:r>
+      <w:r>
+        <w:rPr>
+          <w:rFonts w:ascii="Times New Roman" w:eastAsia="Times New Roman" w:hAnsi="Times New Roman" w:cs="Times New Roman"/>
+          <w:b/>
+          <w:bCs/>
+          <w:i/>
+          <w:iCs/>
+          <w:sz w:val="24"/>
+          <w:szCs w:val="24"/>
+          <w:u w:val="single"/>
+          <w:lang w:eastAsia="en-IN"/>
+        </w:rPr>
+        <w:t>Annotations</w:t>
+      </w:r>
+      <w:r>
+        <w:rPr>
+          <w:rFonts w:ascii="Times New Roman" w:eastAsia="Times New Roman" w:hAnsi="Times New Roman" w:cs="Times New Roman"/>
+          <w:b/>
+          <w:bCs/>
+          <w:i/>
+          <w:iCs/>
+          <w:sz w:val="24"/>
+          <w:szCs w:val="24"/>
+          <w:u w:val="single"/>
+          <w:lang w:eastAsia="en-IN"/>
+        </w:rPr>
+        <w:t xml:space="preserve"> for mocking </w:t>
+      </w:r>
+    </w:p>
+    <w:p>
+      <w:pPr>
+        <w:tabs>
+          <w:tab w:val="left" w:pos="916"/>
+          <w:tab w:val="left" w:pos="1832"/>
+          <w:tab w:val="left" w:pos="2748"/>
+          <w:tab w:val="left" w:pos="3664"/>
+          <w:tab w:val="left" w:pos="4580"/>
+          <w:tab w:val="left" w:pos="5496"/>
+          <w:tab w:val="left" w:pos="6412"/>
+          <w:tab w:val="left" w:pos="7328"/>
+          <w:tab w:val="left" w:pos="8244"/>
+          <w:tab w:val="left" w:pos="9160"/>
+          <w:tab w:val="left" w:pos="10076"/>
+          <w:tab w:val="left" w:pos="10992"/>
+          <w:tab w:val="left" w:pos="11908"/>
+          <w:tab w:val="left" w:pos="12824"/>
+          <w:tab w:val="left" w:pos="13740"/>
+          <w:tab w:val="left" w:pos="14656"/>
+        </w:tabs>
+        <w:spacing w:after="0" w:line="240" w:lineRule="auto"/>
+        <w:textAlignment w:val="baseline"/>
+        <w:rPr>
+          <w:rFonts w:ascii="Times New Roman" w:eastAsia="Times New Roman" w:hAnsi="Times New Roman" w:cs="Times New Roman"/>
+          <w:sz w:val="24"/>
+          <w:szCs w:val="24"/>
+          <w:lang w:eastAsia="en-IN"/>
+        </w:rPr>
+      </w:pPr>
+    </w:p>
+    <w:p>
+      <w:pPr>
+        <w:tabs>
+          <w:tab w:val="left" w:pos="916"/>
+          <w:tab w:val="left" w:pos="1832"/>
+          <w:tab w:val="left" w:pos="2748"/>
+          <w:tab w:val="left" w:pos="3664"/>
+          <w:tab w:val="left" w:pos="4580"/>
+          <w:tab w:val="left" w:pos="5496"/>
+          <w:tab w:val="left" w:pos="6412"/>
+          <w:tab w:val="left" w:pos="7328"/>
+          <w:tab w:val="left" w:pos="8244"/>
+          <w:tab w:val="left" w:pos="9160"/>
+          <w:tab w:val="left" w:pos="10076"/>
+          <w:tab w:val="left" w:pos="10992"/>
+          <w:tab w:val="left" w:pos="11908"/>
+          <w:tab w:val="left" w:pos="12824"/>
+          <w:tab w:val="left" w:pos="13740"/>
+          <w:tab w:val="left" w:pos="14656"/>
+        </w:tabs>
+        <w:spacing w:after="0" w:line="240" w:lineRule="auto"/>
+        <w:textAlignment w:val="baseline"/>
+        <w:rPr>
+          <w:rFonts w:ascii="Times New Roman" w:eastAsia="Times New Roman" w:hAnsi="Times New Roman" w:cs="Times New Roman"/>
+          <w:b/>
+          <w:bCs/>
+          <w:sz w:val="24"/>
+          <w:szCs w:val="24"/>
+          <w:lang w:eastAsia="en-IN"/>
+        </w:rPr>
+      </w:pPr>
+      <w:r>
+        <w:rPr>
+          <w:rFonts w:ascii="Times New Roman" w:eastAsia="Times New Roman" w:hAnsi="Times New Roman" w:cs="Times New Roman"/>
+          <w:b/>
+          <w:bCs/>
+          <w:sz w:val="24"/>
+          <w:szCs w:val="24"/>
+          <w:lang w:eastAsia="en-IN"/>
+        </w:rPr>
+        <w:t>@Mock –</w:t>
+      </w:r>
+    </w:p>
+    <w:p>
+      <w:pPr>
+        <w:tabs>
+          <w:tab w:val="left" w:pos="916"/>
+          <w:tab w:val="left" w:pos="1832"/>
+          <w:tab w:val="left" w:pos="2748"/>
+          <w:tab w:val="left" w:pos="3664"/>
+          <w:tab w:val="left" w:pos="4580"/>
+          <w:tab w:val="left" w:pos="5496"/>
+          <w:tab w:val="left" w:pos="6412"/>
+          <w:tab w:val="left" w:pos="7328"/>
+          <w:tab w:val="left" w:pos="8244"/>
+          <w:tab w:val="left" w:pos="9160"/>
+          <w:tab w:val="left" w:pos="10076"/>
+          <w:tab w:val="left" w:pos="10992"/>
+          <w:tab w:val="left" w:pos="11908"/>
+          <w:tab w:val="left" w:pos="12824"/>
+          <w:tab w:val="left" w:pos="13740"/>
+          <w:tab w:val="left" w:pos="14656"/>
+        </w:tabs>
+        <w:spacing w:after="0" w:line="240" w:lineRule="auto"/>
+        <w:textAlignment w:val="baseline"/>
+        <w:rPr>
+          <w:rFonts w:ascii="Times New Roman" w:eastAsia="Times New Roman" w:hAnsi="Times New Roman" w:cs="Times New Roman"/>
+          <w:sz w:val="24"/>
+          <w:szCs w:val="24"/>
+          <w:lang w:eastAsia="en-IN"/>
+        </w:rPr>
+      </w:pPr>
+      <w:r>
+        <w:rPr>
+          <w:rFonts w:ascii="Times New Roman" w:eastAsia="Times New Roman" w:hAnsi="Times New Roman" w:cs="Times New Roman"/>
+          <w:sz w:val="24"/>
+          <w:szCs w:val="24"/>
+          <w:lang w:eastAsia="en-IN"/>
+        </w:rPr>
+        <w:t>To create mock for a class.</w:t>
+      </w:r>
+    </w:p>
+    <w:p>
+      <w:pPr>
+        <w:tabs>
+          <w:tab w:val="left" w:pos="916"/>
+          <w:tab w:val="left" w:pos="1832"/>
+          <w:tab w:val="left" w:pos="2748"/>
+          <w:tab w:val="left" w:pos="3664"/>
+          <w:tab w:val="left" w:pos="4580"/>
+          <w:tab w:val="left" w:pos="5496"/>
+          <w:tab w:val="left" w:pos="6412"/>
+          <w:tab w:val="left" w:pos="7328"/>
+          <w:tab w:val="left" w:pos="8244"/>
+          <w:tab w:val="left" w:pos="9160"/>
+          <w:tab w:val="left" w:pos="10076"/>
+          <w:tab w:val="left" w:pos="10992"/>
+          <w:tab w:val="left" w:pos="11908"/>
+          <w:tab w:val="left" w:pos="12824"/>
+          <w:tab w:val="left" w:pos="13740"/>
+          <w:tab w:val="left" w:pos="14656"/>
+        </w:tabs>
+        <w:spacing w:after="0" w:line="240" w:lineRule="auto"/>
+        <w:textAlignment w:val="baseline"/>
+        <w:rPr>
+          <w:rFonts w:ascii="Times New Roman" w:eastAsia="Times New Roman" w:hAnsi="Times New Roman" w:cs="Times New Roman"/>
+          <w:sz w:val="24"/>
+          <w:szCs w:val="24"/>
+          <w:lang w:eastAsia="en-IN"/>
+        </w:rPr>
+      </w:pPr>
+      <w:r>
+        <w:rPr>
+          <w:rFonts w:ascii="Times New Roman" w:eastAsia="Times New Roman" w:hAnsi="Times New Roman" w:cs="Times New Roman"/>
+          <w:sz w:val="24"/>
+          <w:szCs w:val="24"/>
+          <w:lang w:eastAsia="en-IN"/>
+        </w:rPr>
+        <w:t xml:space="preserve">We need to </w:t>
+      </w:r>
+      <w:r>
+        <w:rPr>
+          <w:rFonts w:ascii="Times New Roman" w:eastAsia="Times New Roman" w:hAnsi="Times New Roman" w:cs="Times New Roman"/>
+          <w:sz w:val="24"/>
+          <w:szCs w:val="24"/>
+          <w:lang w:eastAsia="en-IN"/>
+        </w:rPr>
+        <w:t>RunWith (</w:t>
+      </w:r>
+      <w:r>
+        <w:rPr>
+          <w:rFonts w:ascii="Times New Roman" w:eastAsia="Times New Roman" w:hAnsi="Times New Roman" w:cs="Times New Roman"/>
+          <w:sz w:val="24"/>
+          <w:szCs w:val="24"/>
+          <w:lang w:eastAsia="en-IN"/>
+        </w:rPr>
+        <w:t>MockitoJUnitRunner.class)</w:t>
+      </w:r>
+    </w:p>
+    <w:p>
+      <w:pPr>
+        <w:tabs>
+          <w:tab w:val="left" w:pos="916"/>
+          <w:tab w:val="left" w:pos="1832"/>
+          <w:tab w:val="left" w:pos="2748"/>
+          <w:tab w:val="left" w:pos="3664"/>
+          <w:tab w:val="left" w:pos="4580"/>
+          <w:tab w:val="left" w:pos="5496"/>
+          <w:tab w:val="left" w:pos="6412"/>
+          <w:tab w:val="left" w:pos="7328"/>
+          <w:tab w:val="left" w:pos="8244"/>
+          <w:tab w:val="left" w:pos="9160"/>
+          <w:tab w:val="left" w:pos="10076"/>
+          <w:tab w:val="left" w:pos="10992"/>
+          <w:tab w:val="left" w:pos="11908"/>
+          <w:tab w:val="left" w:pos="12824"/>
+          <w:tab w:val="left" w:pos="13740"/>
+          <w:tab w:val="left" w:pos="14656"/>
+        </w:tabs>
+        <w:spacing w:after="0" w:line="240" w:lineRule="auto"/>
+        <w:textAlignment w:val="baseline"/>
+        <w:rPr>
+          <w:rFonts w:ascii="Times New Roman" w:eastAsia="Times New Roman" w:hAnsi="Times New Roman" w:cs="Times New Roman"/>
+          <w:b/>
+          <w:bCs/>
+          <w:sz w:val="24"/>
+          <w:szCs w:val="24"/>
+          <w:lang w:eastAsia="en-IN"/>
+        </w:rPr>
+      </w:pPr>
+      <w:r>
+        <w:rPr>
+          <w:rFonts w:ascii="Times New Roman" w:eastAsia="Times New Roman" w:hAnsi="Times New Roman" w:cs="Times New Roman"/>
+          <w:b/>
+          <w:bCs/>
+          <w:sz w:val="24"/>
+          <w:szCs w:val="24"/>
+          <w:lang w:eastAsia="en-IN"/>
+        </w:rPr>
+        <w:t>@InjectMocks</w:t>
+      </w:r>
+      <w:r>
+        <w:rPr>
+          <w:rFonts w:ascii="Times New Roman" w:eastAsia="Times New Roman" w:hAnsi="Times New Roman" w:cs="Times New Roman"/>
+          <w:b/>
+          <w:bCs/>
+          <w:sz w:val="24"/>
+          <w:szCs w:val="24"/>
+          <w:lang w:eastAsia="en-IN"/>
+        </w:rPr>
+        <w:t xml:space="preserve"> –</w:t>
+      </w:r>
+    </w:p>
+    <w:p>
+      <w:pPr>
+        <w:tabs>
+          <w:tab w:val="left" w:pos="916"/>
+          <w:tab w:val="left" w:pos="1832"/>
+          <w:tab w:val="left" w:pos="2748"/>
+          <w:tab w:val="left" w:pos="3664"/>
+          <w:tab w:val="left" w:pos="4580"/>
+          <w:tab w:val="left" w:pos="5496"/>
+          <w:tab w:val="left" w:pos="6412"/>
+          <w:tab w:val="left" w:pos="7328"/>
+          <w:tab w:val="left" w:pos="8244"/>
+          <w:tab w:val="left" w:pos="9160"/>
+          <w:tab w:val="left" w:pos="10076"/>
+          <w:tab w:val="left" w:pos="10992"/>
+          <w:tab w:val="left" w:pos="11908"/>
+          <w:tab w:val="left" w:pos="12824"/>
+          <w:tab w:val="left" w:pos="13740"/>
+          <w:tab w:val="left" w:pos="14656"/>
+        </w:tabs>
+        <w:spacing w:after="0" w:line="240" w:lineRule="auto"/>
+        <w:textAlignment w:val="baseline"/>
+        <w:rPr>
+          <w:rFonts w:ascii="Times New Roman" w:eastAsia="Times New Roman" w:hAnsi="Times New Roman" w:cs="Times New Roman"/>
+          <w:sz w:val="24"/>
+          <w:szCs w:val="24"/>
+          <w:lang w:eastAsia="en-IN"/>
+        </w:rPr>
+      </w:pPr>
+      <w:r>
+        <w:rPr>
+          <w:rFonts w:ascii="Times New Roman" w:eastAsia="Times New Roman" w:hAnsi="Times New Roman" w:cs="Times New Roman"/>
+          <w:sz w:val="24"/>
+          <w:szCs w:val="24"/>
+          <w:lang w:eastAsia="en-IN"/>
+        </w:rPr>
+        <w:t xml:space="preserve">To create instance and pass appropriate mocks.  </w:t>
+      </w:r>
+    </w:p>
+    <w:p>
+      <w:pPr>
+        <w:tabs>
+          <w:tab w:val="left" w:pos="916"/>
+          <w:tab w:val="left" w:pos="1832"/>
+          <w:tab w:val="left" w:pos="2748"/>
+          <w:tab w:val="left" w:pos="3664"/>
+          <w:tab w:val="left" w:pos="4580"/>
+          <w:tab w:val="left" w:pos="5496"/>
+          <w:tab w:val="left" w:pos="6412"/>
+          <w:tab w:val="left" w:pos="7328"/>
+          <w:tab w:val="left" w:pos="8244"/>
+          <w:tab w:val="left" w:pos="9160"/>
+          <w:tab w:val="left" w:pos="10076"/>
+          <w:tab w:val="left" w:pos="10992"/>
+          <w:tab w:val="left" w:pos="11908"/>
+          <w:tab w:val="left" w:pos="12824"/>
+          <w:tab w:val="left" w:pos="13740"/>
+          <w:tab w:val="left" w:pos="14656"/>
+        </w:tabs>
+        <w:spacing w:after="0" w:line="240" w:lineRule="auto"/>
+        <w:textAlignment w:val="baseline"/>
+        <w:rPr>
+          <w:rFonts w:ascii="Times New Roman" w:eastAsia="Times New Roman" w:hAnsi="Times New Roman" w:cs="Times New Roman"/>
+          <w:b/>
+          <w:bCs/>
+          <w:sz w:val="24"/>
+          <w:szCs w:val="24"/>
+          <w:lang w:eastAsia="en-IN"/>
+        </w:rPr>
+      </w:pPr>
+      <w:r>
+        <w:rPr>
+          <w:rFonts w:ascii="Times New Roman" w:eastAsia="Times New Roman" w:hAnsi="Times New Roman" w:cs="Times New Roman"/>
+          <w:b/>
+          <w:bCs/>
+          <w:sz w:val="24"/>
+          <w:szCs w:val="24"/>
+          <w:lang w:eastAsia="en-IN"/>
+        </w:rPr>
+        <w:t>@Captor</w:t>
+      </w:r>
+      <w:r>
+        <w:rPr>
+          <w:rFonts w:ascii="Times New Roman" w:eastAsia="Times New Roman" w:hAnsi="Times New Roman" w:cs="Times New Roman"/>
+          <w:b/>
+          <w:bCs/>
+          <w:sz w:val="24"/>
+          <w:szCs w:val="24"/>
+          <w:lang w:eastAsia="en-IN"/>
+        </w:rPr>
+        <w:t xml:space="preserve"> –</w:t>
+      </w:r>
+    </w:p>
+    <w:p>
+      <w:pPr>
+        <w:tabs>
+          <w:tab w:val="left" w:pos="916"/>
+          <w:tab w:val="left" w:pos="1832"/>
+          <w:tab w:val="left" w:pos="2748"/>
+          <w:tab w:val="left" w:pos="3664"/>
+          <w:tab w:val="left" w:pos="4580"/>
+          <w:tab w:val="left" w:pos="5496"/>
+          <w:tab w:val="left" w:pos="6412"/>
+          <w:tab w:val="left" w:pos="7328"/>
+          <w:tab w:val="left" w:pos="8244"/>
+          <w:tab w:val="left" w:pos="9160"/>
+          <w:tab w:val="left" w:pos="10076"/>
+          <w:tab w:val="left" w:pos="10992"/>
+          <w:tab w:val="left" w:pos="11908"/>
+          <w:tab w:val="left" w:pos="12824"/>
+          <w:tab w:val="left" w:pos="13740"/>
+          <w:tab w:val="left" w:pos="14656"/>
+        </w:tabs>
+        <w:spacing w:after="0" w:line="240" w:lineRule="auto"/>
+        <w:textAlignment w:val="baseline"/>
+        <w:rPr>
+          <w:rFonts w:ascii="Times New Roman" w:eastAsia="Times New Roman" w:hAnsi="Times New Roman" w:cs="Times New Roman"/>
+          <w:sz w:val="24"/>
+          <w:szCs w:val="24"/>
+          <w:lang w:eastAsia="en-IN"/>
+        </w:rPr>
+      </w:pPr>
+      <w:r>
+        <w:rPr>
+          <w:rFonts w:ascii="Times New Roman" w:eastAsia="Times New Roman" w:hAnsi="Times New Roman" w:cs="Times New Roman"/>
+          <w:sz w:val="24"/>
+          <w:szCs w:val="24"/>
+          <w:lang w:eastAsia="en-IN"/>
+        </w:rPr>
+        <w:t>To create argument captor</w:t>
+      </w:r>
+    </w:p>
+    <w:p>
+      <w:pPr>
+        <w:tabs>
+          <w:tab w:val="left" w:pos="916"/>
+          <w:tab w:val="left" w:pos="1832"/>
+          <w:tab w:val="left" w:pos="2748"/>
+          <w:tab w:val="left" w:pos="3664"/>
+          <w:tab w:val="left" w:pos="4580"/>
+          <w:tab w:val="left" w:pos="5496"/>
+          <w:tab w:val="left" w:pos="6412"/>
+          <w:tab w:val="left" w:pos="7328"/>
+          <w:tab w:val="left" w:pos="8244"/>
+          <w:tab w:val="left" w:pos="9160"/>
+          <w:tab w:val="left" w:pos="10076"/>
+          <w:tab w:val="left" w:pos="10992"/>
+          <w:tab w:val="left" w:pos="11908"/>
+          <w:tab w:val="left" w:pos="12824"/>
+          <w:tab w:val="left" w:pos="13740"/>
+          <w:tab w:val="left" w:pos="14656"/>
+        </w:tabs>
+        <w:spacing w:after="0" w:line="240" w:lineRule="auto"/>
+        <w:textAlignment w:val="baseline"/>
+        <w:rPr>
+          <w:rFonts w:ascii="Times New Roman" w:eastAsia="Times New Roman" w:hAnsi="Times New Roman" w:cs="Times New Roman"/>
+          <w:sz w:val="24"/>
+          <w:szCs w:val="24"/>
+          <w:lang w:eastAsia="en-IN"/>
+        </w:rPr>
+      </w:pPr>
+    </w:p>
+    <w:p>
+      <w:pPr>
+        <w:tabs>
+          <w:tab w:val="left" w:pos="916"/>
+          <w:tab w:val="left" w:pos="1832"/>
+          <w:tab w:val="left" w:pos="2748"/>
+          <w:tab w:val="left" w:pos="3664"/>
+          <w:tab w:val="left" w:pos="4580"/>
+          <w:tab w:val="left" w:pos="5496"/>
+          <w:tab w:val="left" w:pos="6412"/>
+          <w:tab w:val="left" w:pos="7328"/>
+          <w:tab w:val="left" w:pos="8244"/>
+          <w:tab w:val="left" w:pos="9160"/>
+          <w:tab w:val="left" w:pos="10076"/>
+          <w:tab w:val="left" w:pos="10992"/>
+          <w:tab w:val="left" w:pos="11908"/>
+          <w:tab w:val="left" w:pos="12824"/>
+          <w:tab w:val="left" w:pos="13740"/>
+          <w:tab w:val="left" w:pos="14656"/>
+        </w:tabs>
+        <w:spacing w:after="0" w:line="240" w:lineRule="auto"/>
+        <w:textAlignment w:val="baseline"/>
+        <w:rPr>
+          <w:rFonts w:ascii="Times New Roman" w:eastAsia="Times New Roman" w:hAnsi="Times New Roman" w:cs="Times New Roman"/>
+          <w:b/>
+          <w:bCs/>
+          <w:i/>
+          <w:iCs/>
+          <w:sz w:val="24"/>
+          <w:szCs w:val="24"/>
+          <w:u w:val="single"/>
+          <w:lang w:eastAsia="en-IN"/>
+        </w:rPr>
+      </w:pPr>
+      <w:r>
+        <w:rPr>
+          <w:rFonts w:ascii="Times New Roman" w:eastAsia="Times New Roman" w:hAnsi="Times New Roman" w:cs="Times New Roman"/>
+          <w:b/>
+          <w:bCs/>
+          <w:i/>
+          <w:iCs/>
+          <w:sz w:val="24"/>
+          <w:szCs w:val="24"/>
+          <w:u w:val="single"/>
+          <w:lang w:eastAsia="en-IN"/>
+        </w:rPr>
+        <w:t>Rules-</w:t>
+      </w:r>
+    </w:p>
+    <w:p>
+      <w:pPr>
+        <w:tabs>
+          <w:tab w:val="left" w:pos="916"/>
+          <w:tab w:val="left" w:pos="1832"/>
+          <w:tab w:val="left" w:pos="2748"/>
+          <w:tab w:val="left" w:pos="3664"/>
+          <w:tab w:val="left" w:pos="4580"/>
+          <w:tab w:val="left" w:pos="5496"/>
+          <w:tab w:val="left" w:pos="6412"/>
+          <w:tab w:val="left" w:pos="7328"/>
+          <w:tab w:val="left" w:pos="8244"/>
+          <w:tab w:val="left" w:pos="9160"/>
+          <w:tab w:val="left" w:pos="10076"/>
+          <w:tab w:val="left" w:pos="10992"/>
+          <w:tab w:val="left" w:pos="11908"/>
+          <w:tab w:val="left" w:pos="12824"/>
+          <w:tab w:val="left" w:pos="13740"/>
+          <w:tab w:val="left" w:pos="14656"/>
+        </w:tabs>
+        <w:spacing w:after="0" w:line="240" w:lineRule="auto"/>
+        <w:textAlignment w:val="baseline"/>
+        <w:rPr>
+          <w:rFonts w:ascii="Times New Roman" w:eastAsia="Times New Roman" w:hAnsi="Times New Roman" w:cs="Times New Roman"/>
+          <w:b/>
+          <w:bCs/>
+          <w:sz w:val="24"/>
+          <w:szCs w:val="24"/>
+          <w:lang w:eastAsia="en-IN"/>
+        </w:rPr>
+      </w:pPr>
+    </w:p>
+    <w:p>
+      <w:pPr>
+        <w:tabs>
+          <w:tab w:val="left" w:pos="916"/>
+          <w:tab w:val="left" w:pos="1832"/>
+          <w:tab w:val="left" w:pos="2748"/>
+          <w:tab w:val="left" w:pos="3664"/>
+          <w:tab w:val="left" w:pos="4580"/>
+          <w:tab w:val="left" w:pos="5496"/>
+          <w:tab w:val="left" w:pos="6412"/>
+          <w:tab w:val="left" w:pos="7328"/>
+          <w:tab w:val="left" w:pos="8244"/>
+          <w:tab w:val="left" w:pos="9160"/>
+          <w:tab w:val="left" w:pos="10076"/>
+          <w:tab w:val="left" w:pos="10992"/>
+          <w:tab w:val="left" w:pos="11908"/>
+          <w:tab w:val="left" w:pos="12824"/>
+          <w:tab w:val="left" w:pos="13740"/>
+          <w:tab w:val="left" w:pos="14656"/>
+        </w:tabs>
+        <w:spacing w:after="0" w:line="240" w:lineRule="auto"/>
+        <w:textAlignment w:val="baseline"/>
+        <w:rPr>
+          <w:rFonts w:ascii="Times New Roman" w:eastAsia="Times New Roman" w:hAnsi="Times New Roman" w:cs="Times New Roman"/>
+          <w:sz w:val="24"/>
+          <w:szCs w:val="24"/>
+          <w:lang w:eastAsia="en-IN"/>
+        </w:rPr>
+      </w:pPr>
+      <w:r>
+        <w:rPr>
+          <w:rFonts w:ascii="Times New Roman" w:eastAsia="Times New Roman" w:hAnsi="Times New Roman" w:cs="Times New Roman"/>
+          <w:sz w:val="24"/>
+          <w:szCs w:val="24"/>
+          <w:lang w:eastAsia="en-IN"/>
+        </w:rPr>
+        <w:t>We can not</w:t>
+      </w:r>
+      <w:r>
+        <w:rPr>
+          <w:rFonts w:ascii="Times New Roman" w:eastAsia="Times New Roman" w:hAnsi="Times New Roman" w:cs="Times New Roman"/>
+          <w:sz w:val="24"/>
+          <w:szCs w:val="24"/>
+          <w:lang w:eastAsia="en-IN"/>
+        </w:rPr>
+        <w:t xml:space="preserve"> a class with multiple JunitRunners to overcome this Mockito brought rules.</w:t>
+      </w:r>
+    </w:p>
+    <w:p>
+      <w:pPr>
+        <w:tabs>
+          <w:tab w:val="left" w:pos="916"/>
+          <w:tab w:val="left" w:pos="1832"/>
+          <w:tab w:val="left" w:pos="2748"/>
+          <w:tab w:val="left" w:pos="3664"/>
+          <w:tab w:val="left" w:pos="4580"/>
+          <w:tab w:val="left" w:pos="5496"/>
+          <w:tab w:val="left" w:pos="6412"/>
+          <w:tab w:val="left" w:pos="7328"/>
+          <w:tab w:val="left" w:pos="8244"/>
+          <w:tab w:val="left" w:pos="9160"/>
+          <w:tab w:val="left" w:pos="10076"/>
+          <w:tab w:val="left" w:pos="10992"/>
+          <w:tab w:val="left" w:pos="11908"/>
+          <w:tab w:val="left" w:pos="12824"/>
+          <w:tab w:val="left" w:pos="13740"/>
+          <w:tab w:val="left" w:pos="14656"/>
+        </w:tabs>
+        <w:spacing w:after="0" w:line="240" w:lineRule="auto"/>
+        <w:textAlignment w:val="baseline"/>
+        <w:rPr>
+          <w:rFonts w:ascii="Times New Roman" w:eastAsia="Times New Roman" w:hAnsi="Times New Roman" w:cs="Times New Roman"/>
+          <w:sz w:val="24"/>
+          <w:szCs w:val="24"/>
+          <w:lang w:eastAsia="en-IN"/>
+        </w:rPr>
+      </w:pPr>
+      <w:r>
+        <w:rPr>
+          <w:rFonts w:ascii="Times New Roman" w:eastAsia="Times New Roman" w:hAnsi="Times New Roman" w:cs="Times New Roman"/>
+          <w:sz w:val="24"/>
+          <w:szCs w:val="24"/>
+          <w:lang w:eastAsia="en-IN"/>
+        </w:rPr>
+        <w:t>@Rule annotation was introduced in Junit 4.7. Rule must be always declared as public.</w:t>
+      </w:r>
+    </w:p>
+    <w:p>
+      <w:pPr>
+        <w:tabs>
+          <w:tab w:val="left" w:pos="916"/>
+          <w:tab w:val="left" w:pos="1832"/>
+          <w:tab w:val="left" w:pos="2748"/>
+          <w:tab w:val="left" w:pos="3664"/>
+          <w:tab w:val="left" w:pos="4580"/>
+          <w:tab w:val="left" w:pos="5496"/>
+          <w:tab w:val="left" w:pos="6412"/>
+          <w:tab w:val="left" w:pos="7328"/>
+          <w:tab w:val="left" w:pos="8244"/>
+          <w:tab w:val="left" w:pos="9160"/>
+          <w:tab w:val="left" w:pos="10076"/>
+          <w:tab w:val="left" w:pos="10992"/>
+          <w:tab w:val="left" w:pos="11908"/>
+          <w:tab w:val="left" w:pos="12824"/>
+          <w:tab w:val="left" w:pos="13740"/>
+          <w:tab w:val="left" w:pos="14656"/>
+        </w:tabs>
+        <w:spacing w:after="0" w:line="240" w:lineRule="auto"/>
+        <w:textAlignment w:val="baseline"/>
+        <w:rPr>
+          <w:rFonts w:ascii="Times New Roman" w:eastAsia="Times New Roman" w:hAnsi="Times New Roman" w:cs="Times New Roman"/>
+          <w:sz w:val="24"/>
+          <w:szCs w:val="24"/>
+          <w:lang w:eastAsia="en-IN"/>
+        </w:rPr>
+      </w:pPr>
+      <w:r>
+        <w:rPr>
+          <w:rFonts w:ascii="Times New Roman" w:eastAsia="Times New Roman" w:hAnsi="Times New Roman" w:cs="Times New Roman"/>
+          <w:sz w:val="24"/>
+          <w:szCs w:val="24"/>
+          <w:lang w:eastAsia="en-IN"/>
+        </w:rPr>
+        <w:t>Junit is now moving away from JunitRunners.</w:t>
+      </w:r>
+    </w:p>
+    <w:p>
+      <w:pPr>
+        <w:tabs>
+          <w:tab w:val="left" w:pos="916"/>
+          <w:tab w:val="left" w:pos="1832"/>
+          <w:tab w:val="left" w:pos="2748"/>
+          <w:tab w:val="left" w:pos="3664"/>
+          <w:tab w:val="left" w:pos="4580"/>
+          <w:tab w:val="left" w:pos="5496"/>
+          <w:tab w:val="left" w:pos="6412"/>
+          <w:tab w:val="left" w:pos="7328"/>
+          <w:tab w:val="left" w:pos="8244"/>
+          <w:tab w:val="left" w:pos="9160"/>
+          <w:tab w:val="left" w:pos="10076"/>
+          <w:tab w:val="left" w:pos="10992"/>
+          <w:tab w:val="left" w:pos="11908"/>
+          <w:tab w:val="left" w:pos="12824"/>
+          <w:tab w:val="left" w:pos="13740"/>
+          <w:tab w:val="left" w:pos="14656"/>
+        </w:tabs>
+        <w:spacing w:after="0" w:line="240" w:lineRule="auto"/>
+        <w:textAlignment w:val="baseline"/>
+        <w:rPr>
+          <w:rFonts w:ascii="Times New Roman" w:eastAsia="Times New Roman" w:hAnsi="Times New Roman" w:cs="Times New Roman"/>
+          <w:sz w:val="24"/>
+          <w:szCs w:val="24"/>
+          <w:lang w:eastAsia="en-IN"/>
+        </w:rPr>
+      </w:pPr>
+      <w:r>
+        <w:rPr>
+          <w:rFonts w:ascii="Times New Roman" w:eastAsia="Times New Roman" w:hAnsi="Times New Roman" w:cs="Times New Roman"/>
+          <w:sz w:val="24"/>
+          <w:szCs w:val="24"/>
+          <w:lang w:eastAsia="en-IN"/>
+        </w:rPr>
+        <w:t xml:space="preserve"> </w:t>
+      </w:r>
+    </w:p>
+    <w:p>
+      <w:pPr>
+        <w:rPr>
+          <w:rFonts w:ascii="Times New Roman" w:hAnsi="Times New Roman" w:cs="Times New Roman"/>
+          <w:color w:val="000000" w:themeColor="text1"/>
+          <w:sz w:val="24"/>
+          <w:szCs w:val="24"/>
+          <w:lang w:val="en-US"/>
+        </w:rPr>
+      </w:pPr>
+      <w:r>
+        <w:rPr>
+          <w:rFonts w:ascii="Times New Roman" w:hAnsi="Times New Roman" w:cs="Times New Roman"/>
+          <w:color w:val="C45911" w:themeColor="accent2" w:themeShade="BF"/>
+          <w:sz w:val="24"/>
+          <w:szCs w:val="24"/>
+          <w:lang w:val="en-US"/>
+        </w:rPr>
+        <w:t xml:space="preserve"> </w:t>
       </w:r>
     </w:p>
     <w:p>
@@ -3360,6 +3882,74 @@
       <w:u w:val="single"/>
     </w:rPr>
   </w:style>
+  <w:style w:type="paragraph" w:styleId="HTMLPreformatted">
+    <w:name w:val="HTML Preformatted"/>
+    <w:basedOn w:val="Normal"/>
+    <w:link w:val="HTMLPreformattedChar"/>
+    <w:uiPriority w:val="99"/>
+    <w:semiHidden/>
+    <w:unhideWhenUsed/>
+    <w:rsid w:val="0043421C"/>
+    <w:pPr>
+      <w:tabs>
+        <w:tab w:val="left" w:pos="916"/>
+        <w:tab w:val="left" w:pos="1832"/>
+        <w:tab w:val="left" w:pos="2748"/>
+        <w:tab w:val="left" w:pos="3664"/>
+        <w:tab w:val="left" w:pos="4580"/>
+        <w:tab w:val="left" w:pos="5496"/>
+        <w:tab w:val="left" w:pos="6412"/>
+        <w:tab w:val="left" w:pos="7328"/>
+        <w:tab w:val="left" w:pos="8244"/>
+        <w:tab w:val="left" w:pos="9160"/>
+        <w:tab w:val="left" w:pos="10076"/>
+        <w:tab w:val="left" w:pos="10992"/>
+        <w:tab w:val="left" w:pos="11908"/>
+        <w:tab w:val="left" w:pos="12824"/>
+        <w:tab w:val="left" w:pos="13740"/>
+        <w:tab w:val="left" w:pos="14656"/>
+      </w:tabs>
+      <w:spacing w:after="0" w:line="240" w:lineRule="auto"/>
+    </w:pPr>
+    <w:rPr>
+      <w:rFonts w:ascii="Courier New" w:eastAsia="Times New Roman" w:hAnsi="Courier New" w:cs="Courier New"/>
+      <w:sz w:val="20"/>
+      <w:szCs w:val="20"/>
+      <w:lang w:eastAsia="en-IN"/>
+    </w:rPr>
+  </w:style>
+  <w:style w:type="character" w:customStyle="1" w:styleId="HTMLPreformattedChar">
+    <w:name w:val="HTML Preformatted Char"/>
+    <w:basedOn w:val="DefaultParagraphFont"/>
+    <w:link w:val="HTMLPreformatted"/>
+    <w:uiPriority w:val="99"/>
+    <w:semiHidden/>
+    <w:rsid w:val="0043421C"/>
+    <w:rPr>
+      <w:rFonts w:ascii="Courier New" w:eastAsia="Times New Roman" w:hAnsi="Courier New" w:cs="Courier New"/>
+      <w:sz w:val="20"/>
+      <w:szCs w:val="20"/>
+      <w:lang w:eastAsia="en-IN"/>
+    </w:rPr>
+  </w:style>
+  <w:style w:type="character" w:styleId="HTMLCode">
+    <w:name w:val="HTML Code"/>
+    <w:basedOn w:val="DefaultParagraphFont"/>
+    <w:uiPriority w:val="99"/>
+    <w:semiHidden/>
+    <w:unhideWhenUsed/>
+    <w:rsid w:val="0043421C"/>
+    <w:rPr>
+      <w:rFonts w:ascii="Courier New" w:eastAsia="Times New Roman" w:hAnsi="Courier New" w:cs="Courier New"/>
+      <w:sz w:val="20"/>
+      <w:szCs w:val="20"/>
+    </w:rPr>
+  </w:style>
+  <w:style w:type="character" w:customStyle="1" w:styleId="hljs-number">
+    <w:name w:val="hljs-number"/>
+    <w:basedOn w:val="DefaultParagraphFont"/>
+    <w:rsid w:val="0043421C"/>
+  </w:style>
 </w:styles>
 </file>
 

</xml_diff>